<commit_message>
update `hottp_en.docx` (forgot 'Literal') and bump version in `pbb_title.docx`
</commit_message>
<xml_diff>
--- a/data/pbb/pbb_title.docx
+++ b/data/pbb/pbb_title.docx
@@ -158,7 +158,13 @@
     </w:p>
     <w:p>
       <w:r>
-        <w:t>This current version of the Logos PBB [2023-12-09] is an incredibly basic conversion. If future versions are made (no promises of future work implied) enhancements like the following could be pursued:</w:t>
+        <w:t>This current version of the Logos PBB [2023-12-</w:t>
+      </w:r>
+      <w:r>
+        <w:t>10</w:t>
+      </w:r>
+      <w:r>
+        <w:t>] is an incredibly basic conversion. If future versions are made (no promises of future work implied) enhancements like the following could be pursued:</w:t>
       </w:r>
     </w:p>
     <w:p>

</xml_diff>